<commit_message>
Revamp agentic architecture to improve data processing and interview insights
Refactors agent logic, updates agent descriptions, and adds career page research to interview preparation workflow in `client/src/components/LoadingState.tsx` and `server/controllers/interview.ts`.

Replit-Commit-Author: Agent
Replit-Commit-Session-Id: 2ce62f84-23c1-4d04-a853-6ec127b72e25
Replit-Commit-Screenshot-Url: https://storage.googleapis.com/screenshot-production-us-central1/d1c83042-9bf3-4c77-aac6-0e48ec45ead6/855e959a-37bc-4567-a97f-b7eaba1e4997.jpg
</commit_message>
<xml_diff>
--- a/attached_assets/Requiremens to improve agentic architecture and UI.docx
+++ b/attached_assets/Requiremens to improve agentic architecture and UI.docx
@@ -274,7 +274,14 @@
           <w:i/>
           <w:iCs/>
         </w:rPr>
-        <w:t xml:space="preserve"> questions and resumes and understands the nuances of the interview processes.</w:t>
+        <w:t xml:space="preserve"> questions and resumes and understands the nuances of the interview process</w:t>
+      </w:r>
+      <w:r>
+        <w:rPr>
+          <w:i/>
+          <w:iCs/>
+        </w:rPr>
+        <w:t>es. Also give suggestions on how the user can use these talking points to give a good narrative answer highlighting the business value added by their actions.</w:t>
       </w:r>
     </w:p>
     <w:p>
@@ -326,134 +333,6 @@
           <w:iCs/>
         </w:rPr>
         <w:t xml:space="preserve"> 5 questions in each interview round.</w:t>
-      </w:r>
-    </w:p>
-    <w:p/>
-    <w:p>
-      <w:r>
-        <w:rPr>
-          <w:i/>
-          <w:iCs/>
-        </w:rPr>
-        <w:t>Now coming to the UI</w:t>
-      </w:r>
-    </w:p>
-    <w:p>
-      <w:r>
-        <w:rPr>
-          <w:i/>
-          <w:iCs/>
-        </w:rPr>
-        <w:t>The output page from this agent should now include the following, divided into relevant sections or tabs to provide a very clean and user intuitive experience also suited for mobile.</w:t>
-      </w:r>
-    </w:p>
-    <w:p>
-      <w:pPr>
-        <w:numPr>
-          <w:ilvl w:val="0"/>
-          <w:numId w:val="2"/>
-        </w:numPr>
-        <w:rPr>
-          <w:i/>
-          <w:iCs/>
-        </w:rPr>
-      </w:pPr>
-      <w:r>
-        <w:rPr>
-          <w:i/>
-          <w:iCs/>
-        </w:rPr>
-        <w:t xml:space="preserve">A </w:t>
-      </w:r>
-      <w:proofErr w:type="gramStart"/>
-      <w:r>
-        <w:rPr>
-          <w:i/>
-          <w:iCs/>
-        </w:rPr>
-        <w:t>short bulleted</w:t>
-      </w:r>
-      <w:proofErr w:type="gramEnd"/>
-      <w:r>
-        <w:rPr>
-          <w:i/>
-          <w:iCs/>
-        </w:rPr>
-        <w:t xml:space="preserve"> summary of the company, their business and culture and key points about the business division, team and role they are hiring for. Also give a list of URLs useful for the user, only if very relevant for the role.</w:t>
-      </w:r>
-    </w:p>
-    <w:p>
-      <w:pPr>
-        <w:numPr>
-          <w:ilvl w:val="0"/>
-          <w:numId w:val="2"/>
-        </w:numPr>
-        <w:rPr>
-          <w:i/>
-          <w:iCs/>
-        </w:rPr>
-      </w:pPr>
-      <w:r>
-        <w:rPr>
-          <w:i/>
-          <w:iCs/>
-        </w:rPr>
-        <w:t>A short summary of the output from the highlighter agent, 2 to 3 lines about the user’s relevance to the job role as well as the company’s usual hiring requirements and then optionally 2 to 3 lines about the user’s lack of fit for the job role and the company’s usual hiring requirements.</w:t>
-      </w:r>
-    </w:p>
-    <w:p>
-      <w:pPr>
-        <w:numPr>
-          <w:ilvl w:val="0"/>
-          <w:numId w:val="2"/>
-        </w:numPr>
-        <w:rPr>
-          <w:i/>
-          <w:iCs/>
-        </w:rPr>
-      </w:pPr>
-      <w:r>
-        <w:rPr>
-          <w:i/>
-          <w:iCs/>
-        </w:rPr>
-        <w:lastRenderedPageBreak/>
-        <w:t> The expected interview rounds or types and the expected questions in each round along with the talking points.</w:t>
-      </w:r>
-    </w:p>
-    <w:p>
-      <w:pPr>
-        <w:numPr>
-          <w:ilvl w:val="0"/>
-          <w:numId w:val="2"/>
-        </w:numPr>
-        <w:rPr>
-          <w:i/>
-          <w:iCs/>
-        </w:rPr>
-      </w:pPr>
-      <w:r>
-        <w:rPr>
-          <w:i/>
-          <w:iCs/>
-        </w:rPr>
-        <w:t xml:space="preserve">When the agents are working, it will be nice to show on screen what all websites they are visiting or what options they are thinking through, similar to how to see on </w:t>
-      </w:r>
-      <w:proofErr w:type="spellStart"/>
-      <w:r>
-        <w:rPr>
-          <w:i/>
-          <w:iCs/>
-        </w:rPr>
-        <w:t>chatgpt</w:t>
-      </w:r>
-      <w:proofErr w:type="spellEnd"/>
-      <w:r>
-        <w:rPr>
-          <w:i/>
-          <w:iCs/>
-        </w:rPr>
-        <w:t xml:space="preserve"> deep research agent about how the agent is thinking</w:t>
       </w:r>
     </w:p>
     <w:p/>
@@ -1307,6 +1186,7 @@
   <w:style w:type="character" w:default="1" w:styleId="DefaultParagraphFont">
     <w:name w:val="Default Paragraph Font"/>
     <w:uiPriority w:val="1"/>
+    <w:semiHidden/>
     <w:unhideWhenUsed/>
   </w:style>
   <w:style w:type="table" w:default="1" w:styleId="TableNormal">

</xml_diff>